<commit_message>
so i added a code that can dedect specific texts with different sizes
</commit_message>
<xml_diff>
--- a/practice folder/reading.docx
+++ b/practice folder/reading.docx
@@ -293,14 +293,12 @@
                 <w:lang w:bidi="ar-SY"/>
               </w:rPr>
             </w:pPr>
-            <w:proofErr w:type="spellStart"/>
             <w:r>
               <w:rPr>
                 <w:lang w:bidi="ar-SY"/>
               </w:rPr>
               <w:t>Flr</w:t>
             </w:r>
-            <w:proofErr w:type="spellEnd"/>
           </w:p>
         </w:tc>
       </w:tr>
@@ -443,41 +441,93 @@
     </w:p>
     <w:p>
       <w:pPr>
-        <w:bidi w:val="0"/>
-        <w:rPr>
-          <w:lang w:bidi="ar-SY"/>
-        </w:rPr>
-      </w:pPr>
-    </w:p>
-    <w:p>
-      <w:pPr>
-        <w:bidi w:val="0"/>
-        <w:rPr>
-          <w:lang w:bidi="ar-SY"/>
-        </w:rPr>
-      </w:pPr>
-    </w:p>
-    <w:p>
-      <w:pPr>
-        <w:bidi w:val="0"/>
-        <w:rPr>
-          <w:lang w:bidi="ar-SY"/>
-        </w:rPr>
-      </w:pPr>
-    </w:p>
-    <w:p>
-      <w:pPr>
         <w:pStyle w:val="Heading3"/>
         <w:bidi w:val="0"/>
         <w:rPr>
           <w:lang w:bidi="ar-SY"/>
         </w:rPr>
       </w:pPr>
+    </w:p>
+    <w:p>
+      <w:pPr>
+        <w:bidi w:val="0"/>
+        <w:rPr>
+          <w:sz w:val="32"/>
+          <w:szCs w:val="32"/>
+          <w:lang w:bidi="ar-SY"/>
+        </w:rPr>
+      </w:pPr>
       <w:r>
         <w:rPr>
-          <w:lang w:bidi="ar-SY"/>
-        </w:rPr>
-        <w:t>Hey 3</w:t>
+          <w:sz w:val="32"/>
+          <w:szCs w:val="32"/>
+          <w:lang w:bidi="ar-SY"/>
+        </w:rPr>
+        <w:t>This text is size pt(16)</w:t>
+      </w:r>
+      <w:r>
+        <w:rPr>
+          <w:sz w:val="32"/>
+          <w:szCs w:val="32"/>
+          <w:lang w:bidi="ar-SY"/>
+        </w:rPr>
+        <w:t xml:space="preserve"> </w:t>
+      </w:r>
+    </w:p>
+    <w:p>
+      <w:pPr>
+        <w:bidi w:val="0"/>
+        <w:rPr>
+          <w:sz w:val="32"/>
+          <w:szCs w:val="32"/>
+          <w:lang w:bidi="ar-SY"/>
+        </w:rPr>
+      </w:pPr>
+      <w:r>
+        <w:rPr>
+          <w:sz w:val="32"/>
+          <w:szCs w:val="32"/>
+          <w:lang w:bidi="ar-SY"/>
+        </w:rPr>
+        <w:t>Also this one toooo</w:t>
+      </w:r>
+    </w:p>
+    <w:p>
+      <w:pPr>
+        <w:bidi w:val="0"/>
+        <w:rPr>
+          <w:sz w:val="32"/>
+          <w:szCs w:val="32"/>
+          <w:lang w:bidi="ar-SY"/>
+        </w:rPr>
+      </w:pPr>
+    </w:p>
+    <w:p>
+      <w:pPr>
+        <w:bidi w:val="0"/>
+        <w:rPr>
+          <w:sz w:val="32"/>
+          <w:szCs w:val="32"/>
+          <w:lang w:bidi="ar-SY"/>
+        </w:rPr>
+      </w:pPr>
+    </w:p>
+    <w:p>
+      <w:pPr>
+        <w:bidi w:val="0"/>
+        <w:rPr>
+          <w:sz w:val="32"/>
+          <w:szCs w:val="32"/>
+          <w:lang w:bidi="ar-SY"/>
+        </w:rPr>
+      </w:pPr>
+      <w:r>
+        <w:rPr>
+          <w:sz w:val="32"/>
+          <w:szCs w:val="32"/>
+          <w:lang w:bidi="ar-SY"/>
+        </w:rPr>
+        <w:t>Another oneeee</w:t>
       </w:r>
     </w:p>
     <w:sectPr>

</xml_diff>

<commit_message>
added some changes to the table code
</commit_message>
<xml_diff>
--- a/practice folder/reading.docx
+++ b/practice folder/reading.docx
@@ -529,6 +529,261 @@
         </w:rPr>
         <w:t>Another oneeee</w:t>
       </w:r>
+    </w:p>
+    <w:p>
+      <w:pPr>
+        <w:bidi w:val="0"/>
+        <w:rPr>
+          <w:sz w:val="32"/>
+          <w:szCs w:val="32"/>
+          <w:lang w:bidi="ar-SY"/>
+        </w:rPr>
+      </w:pPr>
+    </w:p>
+    <w:p>
+      <w:pPr>
+        <w:bidi w:val="0"/>
+        <w:rPr>
+          <w:sz w:val="32"/>
+          <w:szCs w:val="32"/>
+          <w:lang w:bidi="ar-SY"/>
+        </w:rPr>
+      </w:pPr>
+    </w:p>
+    <w:tbl>
+      <w:tblPr>
+        <w:tblStyle w:val="TableGrid"/>
+        <w:tblW w:w="0" w:type="auto"/>
+        <w:tblLook w:val="04A0" w:firstRow="1" w:lastRow="0" w:firstColumn="1" w:lastColumn="0" w:noHBand="0" w:noVBand="1"/>
+      </w:tblPr>
+      <w:tblGrid>
+        <w:gridCol w:w="3020"/>
+        <w:gridCol w:w="3020"/>
+        <w:gridCol w:w="3020"/>
+      </w:tblGrid>
+      <w:tr>
+        <w:tc>
+          <w:tcPr>
+            <w:tcW w:w="3020" w:type="dxa"/>
+          </w:tcPr>
+          <w:p>
+            <w:pPr>
+              <w:bidi w:val="0"/>
+              <w:rPr>
+                <w:sz w:val="32"/>
+                <w:szCs w:val="32"/>
+                <w:lang w:bidi="ar-SY"/>
+              </w:rPr>
+            </w:pPr>
+            <w:r>
+              <w:rPr>
+                <w:sz w:val="32"/>
+                <w:szCs w:val="32"/>
+                <w:lang w:bidi="ar-SY"/>
+              </w:rPr>
+              <w:t>Discount</w:t>
+            </w:r>
+          </w:p>
+        </w:tc>
+        <w:tc>
+          <w:tcPr>
+            <w:tcW w:w="3020" w:type="dxa"/>
+          </w:tcPr>
+          <w:p>
+            <w:pPr>
+              <w:bidi w:val="0"/>
+              <w:rPr>
+                <w:sz w:val="32"/>
+                <w:szCs w:val="32"/>
+                <w:lang w:bidi="ar-SY"/>
+              </w:rPr>
+            </w:pPr>
+            <w:r>
+              <w:rPr>
+                <w:sz w:val="32"/>
+                <w:szCs w:val="32"/>
+                <w:lang w:bidi="ar-SY"/>
+              </w:rPr>
+              <w:t>small</w:t>
+            </w:r>
+          </w:p>
+        </w:tc>
+        <w:tc>
+          <w:tcPr>
+            <w:tcW w:w="3020" w:type="dxa"/>
+          </w:tcPr>
+          <w:p>
+            <w:pPr>
+              <w:bidi w:val="0"/>
+              <w:rPr>
+                <w:sz w:val="32"/>
+                <w:szCs w:val="32"/>
+                <w:lang w:bidi="ar-SY"/>
+              </w:rPr>
+            </w:pPr>
+            <w:r>
+              <w:rPr>
+                <w:sz w:val="32"/>
+                <w:szCs w:val="32"/>
+                <w:lang w:bidi="ar-SY"/>
+              </w:rPr>
+              <w:t>Big</w:t>
+            </w:r>
+          </w:p>
+        </w:tc>
+      </w:tr>
+      <w:tr>
+        <w:tc>
+          <w:tcPr>
+            <w:tcW w:w="3020" w:type="dxa"/>
+          </w:tcPr>
+          <w:p>
+            <w:pPr>
+              <w:bidi w:val="0"/>
+              <w:rPr>
+                <w:sz w:val="32"/>
+                <w:szCs w:val="32"/>
+                <w:lang w:bidi="ar-SY"/>
+              </w:rPr>
+            </w:pPr>
+            <w:r>
+              <w:rPr>
+                <w:sz w:val="32"/>
+                <w:szCs w:val="32"/>
+                <w:lang w:bidi="ar-SY"/>
+              </w:rPr>
+              <w:t>Emp</w:t>
+            </w:r>
+          </w:p>
+        </w:tc>
+        <w:tc>
+          <w:tcPr>
+            <w:tcW w:w="3020" w:type="dxa"/>
+          </w:tcPr>
+          <w:p>
+            <w:pPr>
+              <w:bidi w:val="0"/>
+              <w:rPr>
+                <w:sz w:val="32"/>
+                <w:szCs w:val="32"/>
+                <w:lang w:bidi="ar-SY"/>
+              </w:rPr>
+            </w:pPr>
+            <w:r>
+              <w:rPr>
+                <w:sz w:val="32"/>
+                <w:szCs w:val="32"/>
+                <w:lang w:bidi="ar-SY"/>
+              </w:rPr>
+              <w:t>10%</w:t>
+            </w:r>
+          </w:p>
+        </w:tc>
+        <w:tc>
+          <w:tcPr>
+            <w:tcW w:w="3020" w:type="dxa"/>
+          </w:tcPr>
+          <w:p>
+            <w:pPr>
+              <w:bidi w:val="0"/>
+              <w:rPr>
+                <w:sz w:val="32"/>
+                <w:szCs w:val="32"/>
+                <w:lang w:bidi="ar-SY"/>
+              </w:rPr>
+            </w:pPr>
+            <w:r>
+              <w:rPr>
+                <w:sz w:val="32"/>
+                <w:szCs w:val="32"/>
+                <w:lang w:bidi="ar-SY"/>
+              </w:rPr>
+              <w:t>30%</w:t>
+            </w:r>
+          </w:p>
+        </w:tc>
+      </w:tr>
+      <w:tr>
+        <w:tc>
+          <w:tcPr>
+            <w:tcW w:w="3020" w:type="dxa"/>
+          </w:tcPr>
+          <w:p>
+            <w:pPr>
+              <w:bidi w:val="0"/>
+              <w:rPr>
+                <w:sz w:val="32"/>
+                <w:szCs w:val="32"/>
+                <w:lang w:bidi="ar-SY"/>
+              </w:rPr>
+            </w:pPr>
+            <w:r>
+              <w:rPr>
+                <w:sz w:val="32"/>
+                <w:szCs w:val="32"/>
+                <w:lang w:bidi="ar-SY"/>
+              </w:rPr>
+              <w:t>Reg</w:t>
+            </w:r>
+          </w:p>
+        </w:tc>
+        <w:tc>
+          <w:tcPr>
+            <w:tcW w:w="3020" w:type="dxa"/>
+          </w:tcPr>
+          <w:p>
+            <w:pPr>
+              <w:bidi w:val="0"/>
+              <w:rPr>
+                <w:sz w:val="32"/>
+                <w:szCs w:val="32"/>
+                <w:lang w:bidi="ar-SY"/>
+              </w:rPr>
+            </w:pPr>
+            <w:r>
+              <w:rPr>
+                <w:sz w:val="32"/>
+                <w:szCs w:val="32"/>
+                <w:lang w:bidi="ar-SY"/>
+              </w:rPr>
+              <w:t>5%</w:t>
+            </w:r>
+          </w:p>
+        </w:tc>
+        <w:tc>
+          <w:tcPr>
+            <w:tcW w:w="3020" w:type="dxa"/>
+          </w:tcPr>
+          <w:p>
+            <w:pPr>
+              <w:bidi w:val="0"/>
+              <w:rPr>
+                <w:sz w:val="32"/>
+                <w:szCs w:val="32"/>
+                <w:lang w:bidi="ar-SY"/>
+              </w:rPr>
+            </w:pPr>
+            <w:r>
+              <w:rPr>
+                <w:sz w:val="32"/>
+                <w:szCs w:val="32"/>
+                <w:lang w:bidi="ar-SY"/>
+              </w:rPr>
+              <w:t>10%</w:t>
+            </w:r>
+          </w:p>
+        </w:tc>
+      </w:tr>
+    </w:tbl>
+    <w:p>
+      <w:pPr>
+        <w:bidi w:val="0"/>
+        <w:rPr>
+          <w:sz w:val="32"/>
+          <w:szCs w:val="32"/>
+          <w:lang w:bidi="ar-SY"/>
+        </w:rPr>
+      </w:pPr>
     </w:p>
     <w:sectPr>
       <w:pgSz w:w="11906" w:h="16838"/>

</xml_diff>